<commit_message>
Dropdown in Airbrush und Beschriftung added
</commit_message>
<xml_diff>
--- a/Doku/Bewertungskriterien.docx
+++ b/Doku/Bewertungskriterien.docx
@@ -135,16 +135,7 @@
           <w:szCs w:val="24"/>
           <w:lang w:eastAsia="de-CH"/>
         </w:rPr>
-        <w:t xml:space="preserve"> </w:t>
-      </w:r>
-      <w:r>
-        <w:rPr>
-          <w:rFonts w:ascii="Times New Roman" w:eastAsia="Times New Roman" w:hAnsi="Times New Roman" w:cs="Times New Roman"/>
-          <w:sz w:val="24"/>
-          <w:szCs w:val="24"/>
-          <w:lang w:eastAsia="de-CH"/>
-        </w:rPr>
-        <w:t xml:space="preserve">- </w:t>
+        <w:t xml:space="preserve"> - </w:t>
       </w:r>
       <w:r>
         <w:rPr>
@@ -187,16 +178,7 @@
           <w:szCs w:val="24"/>
           <w:lang w:eastAsia="de-CH"/>
         </w:rPr>
-        <w:t xml:space="preserve"> </w:t>
-      </w:r>
-      <w:r>
-        <w:rPr>
-          <w:rFonts w:ascii="Times New Roman" w:eastAsia="Times New Roman" w:hAnsi="Times New Roman" w:cs="Times New Roman"/>
-          <w:sz w:val="24"/>
-          <w:szCs w:val="24"/>
-          <w:lang w:eastAsia="de-CH"/>
-        </w:rPr>
-        <w:t xml:space="preserve">- </w:t>
+        <w:t xml:space="preserve"> - </w:t>
       </w:r>
       <w:r>
         <w:rPr>
@@ -300,16 +282,7 @@
           <w:szCs w:val="24"/>
           <w:lang w:eastAsia="de-CH"/>
         </w:rPr>
-        <w:t xml:space="preserve"> </w:t>
-      </w:r>
-      <w:r>
-        <w:rPr>
-          <w:rFonts w:ascii="Times New Roman" w:eastAsia="Times New Roman" w:hAnsi="Times New Roman" w:cs="Times New Roman"/>
-          <w:sz w:val="24"/>
-          <w:szCs w:val="24"/>
-          <w:lang w:eastAsia="de-CH"/>
-        </w:rPr>
-        <w:t xml:space="preserve">- </w:t>
+        <w:t xml:space="preserve"> - </w:t>
       </w:r>
       <w:r>
         <w:rPr>
@@ -352,16 +325,7 @@
           <w:szCs w:val="24"/>
           <w:lang w:eastAsia="de-CH"/>
         </w:rPr>
-        <w:t xml:space="preserve"> </w:t>
-      </w:r>
-      <w:r>
-        <w:rPr>
-          <w:rFonts w:ascii="Times New Roman" w:eastAsia="Times New Roman" w:hAnsi="Times New Roman" w:cs="Times New Roman"/>
-          <w:sz w:val="24"/>
-          <w:szCs w:val="24"/>
-          <w:lang w:eastAsia="de-CH"/>
-        </w:rPr>
-        <w:t xml:space="preserve">- </w:t>
+        <w:t xml:space="preserve"> - </w:t>
       </w:r>
       <w:r>
         <w:rPr>
@@ -411,11 +375,22 @@
           <w:rFonts w:ascii="Times New Roman" w:eastAsia="Times New Roman" w:hAnsi="Times New Roman" w:cs="Times New Roman"/>
           <w:sz w:val="24"/>
           <w:szCs w:val="24"/>
-          <w:highlight w:val="magenta"/>
-          <w:lang w:eastAsia="de-CH"/>
-        </w:rPr>
-        <w:t>Muss noch!</w:t>
-      </w:r>
+          <w:lang w:eastAsia="de-CH"/>
+        </w:rPr>
+        <w:t xml:space="preserve">- </w:t>
+      </w:r>
+      <w:r>
+        <w:rPr>
+          <w:rFonts w:ascii="Times New Roman" w:eastAsia="Times New Roman" w:hAnsi="Times New Roman" w:cs="Times New Roman"/>
+          <w:sz w:val="24"/>
+          <w:szCs w:val="24"/>
+          <w:highlight w:val="yellow"/>
+          <w:lang w:eastAsia="de-CH"/>
+        </w:rPr>
+        <w:t>erledigt</w:t>
+      </w:r>
+      <w:bookmarkStart w:id="0" w:name="_GoBack"/>
+      <w:bookmarkEnd w:id="0"/>
     </w:p>
     <w:p>
       <w:pPr>
@@ -561,16 +536,7 @@
           <w:szCs w:val="24"/>
           <w:lang w:eastAsia="de-CH"/>
         </w:rPr>
-        <w:t xml:space="preserve"> </w:t>
-      </w:r>
-      <w:r>
-        <w:rPr>
-          <w:rFonts w:ascii="Times New Roman" w:eastAsia="Times New Roman" w:hAnsi="Times New Roman" w:cs="Times New Roman"/>
-          <w:sz w:val="24"/>
-          <w:szCs w:val="24"/>
-          <w:lang w:eastAsia="de-CH"/>
-        </w:rPr>
-        <w:t xml:space="preserve">- </w:t>
+        <w:t xml:space="preserve"> - </w:t>
       </w:r>
       <w:r>
         <w:rPr>
@@ -613,16 +579,7 @@
           <w:szCs w:val="24"/>
           <w:lang w:eastAsia="de-CH"/>
         </w:rPr>
-        <w:t xml:space="preserve"> </w:t>
-      </w:r>
-      <w:r>
-        <w:rPr>
-          <w:rFonts w:ascii="Times New Roman" w:eastAsia="Times New Roman" w:hAnsi="Times New Roman" w:cs="Times New Roman"/>
-          <w:sz w:val="24"/>
-          <w:szCs w:val="24"/>
-          <w:lang w:eastAsia="de-CH"/>
-        </w:rPr>
-        <w:t xml:space="preserve">- </w:t>
+        <w:t xml:space="preserve"> - </w:t>
       </w:r>
       <w:r>
         <w:rPr>
@@ -767,27 +724,7 @@
           <w:highlight w:val="yellow"/>
           <w:lang w:eastAsia="de-CH"/>
         </w:rPr>
-        <w:t>–</w:t>
-      </w:r>
-      <w:r>
-        <w:rPr>
-          <w:rFonts w:ascii="Times New Roman" w:eastAsia="Times New Roman" w:hAnsi="Times New Roman" w:cs="Times New Roman"/>
-          <w:sz w:val="24"/>
-          <w:szCs w:val="24"/>
-          <w:highlight w:val="yellow"/>
-          <w:lang w:eastAsia="de-CH"/>
-        </w:rPr>
-        <w:t xml:space="preserve"> </w:t>
-      </w:r>
-      <w:r>
-        <w:rPr>
-          <w:rFonts w:ascii="Times New Roman" w:eastAsia="Times New Roman" w:hAnsi="Times New Roman" w:cs="Times New Roman"/>
-          <w:sz w:val="24"/>
-          <w:szCs w:val="24"/>
-          <w:highlight w:val="yellow"/>
-          <w:lang w:eastAsia="de-CH"/>
-        </w:rPr>
-        <w:t>sollte passen</w:t>
+        <w:t>– sollte passen</w:t>
       </w:r>
     </w:p>
     <w:p>
@@ -868,16 +805,7 @@
           <w:szCs w:val="24"/>
           <w:lang w:eastAsia="de-CH"/>
         </w:rPr>
-        <w:t xml:space="preserve"> </w:t>
-      </w:r>
-      <w:r>
-        <w:rPr>
-          <w:rFonts w:ascii="Times New Roman" w:eastAsia="Times New Roman" w:hAnsi="Times New Roman" w:cs="Times New Roman"/>
-          <w:sz w:val="24"/>
-          <w:szCs w:val="24"/>
-          <w:lang w:eastAsia="de-CH"/>
-        </w:rPr>
-        <w:t xml:space="preserve">- </w:t>
+        <w:t xml:space="preserve"> - </w:t>
       </w:r>
       <w:r>
         <w:rPr>
@@ -971,16 +899,7 @@
           <w:szCs w:val="24"/>
           <w:lang w:eastAsia="de-CH"/>
         </w:rPr>
-        <w:t xml:space="preserve"> </w:t>
-      </w:r>
-      <w:r>
-        <w:rPr>
-          <w:rFonts w:ascii="Times New Roman" w:eastAsia="Times New Roman" w:hAnsi="Times New Roman" w:cs="Times New Roman"/>
-          <w:sz w:val="24"/>
-          <w:szCs w:val="24"/>
-          <w:lang w:eastAsia="de-CH"/>
-        </w:rPr>
-        <w:t xml:space="preserve">- </w:t>
+        <w:t xml:space="preserve"> - </w:t>
       </w:r>
       <w:r>
         <w:rPr>
@@ -1014,18 +933,7 @@
           <w:szCs w:val="24"/>
           <w:lang w:eastAsia="de-CH"/>
         </w:rPr>
-        <w:t xml:space="preserve">2 Punkte: Weitere technische Fehler (Punktabzug, </w:t>
-      </w:r>
-      <w:bookmarkStart w:id="0" w:name="_GoBack"/>
-      <w:bookmarkEnd w:id="0"/>
-      <w:r>
-        <w:rPr>
-          <w:rFonts w:ascii="Times New Roman" w:eastAsia="Times New Roman" w:hAnsi="Times New Roman" w:cs="Times New Roman"/>
-          <w:sz w:val="24"/>
-          <w:szCs w:val="24"/>
-          <w:lang w:eastAsia="de-CH"/>
-        </w:rPr>
-        <w:t>falls dem Prüfer Fehler auffallen, ansonsten volle Punktzahl dafür)</w:t>
+        <w:t>2 Punkte: Weitere technische Fehler (Punktabzug, falls dem Prüfer Fehler auffallen, ansonsten volle Punktzahl dafür)</w:t>
       </w:r>
     </w:p>
     <w:p>
@@ -1411,6 +1319,7 @@
     <w:lsdException w:name="HTML Sample" w:semiHidden="1" w:unhideWhenUsed="1"/>
     <w:lsdException w:name="HTML Typewriter" w:semiHidden="1" w:unhideWhenUsed="1"/>
     <w:lsdException w:name="HTML Variable" w:semiHidden="1" w:unhideWhenUsed="1"/>
+    <w:lsdException w:name="Normal Table" w:semiHidden="1" w:unhideWhenUsed="1"/>
     <w:lsdException w:name="annotation subject" w:semiHidden="1" w:unhideWhenUsed="1"/>
     <w:lsdException w:name="No List" w:semiHidden="1" w:unhideWhenUsed="1"/>
     <w:lsdException w:name="Outline List 1" w:semiHidden="1" w:unhideWhenUsed="1"/>
@@ -1457,8 +1366,10 @@
     <w:lsdException w:name="Table Subtle 2" w:semiHidden="1" w:unhideWhenUsed="1"/>
     <w:lsdException w:name="Table Web 1" w:semiHidden="1" w:unhideWhenUsed="1"/>
     <w:lsdException w:name="Table Web 2" w:semiHidden="1" w:unhideWhenUsed="1"/>
+    <w:lsdException w:name="Table Web 3" w:semiHidden="1" w:unhideWhenUsed="1"/>
     <w:lsdException w:name="Balloon Text" w:semiHidden="1" w:unhideWhenUsed="1"/>
     <w:lsdException w:name="Table Grid" w:uiPriority="39"/>
+    <w:lsdException w:name="Table Theme" w:semiHidden="1" w:unhideWhenUsed="1"/>
     <w:lsdException w:name="Placeholder Text" w:semiHidden="1"/>
     <w:lsdException w:name="No Spacing" w:uiPriority="1" w:qFormat="1"/>
     <w:lsdException w:name="Light Shading" w:uiPriority="60"/>

</xml_diff>

<commit_message>
Abgabeversion für HPI Online
Kriterien sollten erfült sein. Validation Fehler raus,
Schriftenspielerei um die eigene style.css voll zu bekommen.
</commit_message>
<xml_diff>
--- a/Doku/Bewertungskriterien.docx
+++ b/Doku/Bewertungskriterien.docx
@@ -389,8 +389,6 @@
         </w:rPr>
         <w:t>erledigt</w:t>
       </w:r>
-      <w:bookmarkStart w:id="0" w:name="_GoBack"/>
-      <w:bookmarkEnd w:id="0"/>
     </w:p>
     <w:p>
       <w:pPr>
@@ -457,10 +455,29 @@
           <w:rFonts w:ascii="Times New Roman" w:eastAsia="Times New Roman" w:hAnsi="Times New Roman" w:cs="Times New Roman"/>
           <w:sz w:val="24"/>
           <w:szCs w:val="24"/>
-          <w:highlight w:val="magenta"/>
-          <w:lang w:eastAsia="de-CH"/>
-        </w:rPr>
-        <w:t xml:space="preserve">Unklar - </w:t>
+          <w:lang w:eastAsia="de-CH"/>
+        </w:rPr>
+        <w:t xml:space="preserve">- </w:t>
+      </w:r>
+      <w:r>
+        <w:rPr>
+          <w:rFonts w:ascii="Times New Roman" w:eastAsia="Times New Roman" w:hAnsi="Times New Roman" w:cs="Times New Roman"/>
+          <w:sz w:val="24"/>
+          <w:szCs w:val="24"/>
+          <w:highlight w:val="yellow"/>
+          <w:lang w:eastAsia="de-CH"/>
+        </w:rPr>
+        <w:t xml:space="preserve">erledigt </w:t>
+      </w:r>
+      <w:r>
+        <w:rPr>
+          <w:rFonts w:ascii="Times New Roman" w:eastAsia="Times New Roman" w:hAnsi="Times New Roman" w:cs="Times New Roman"/>
+          <w:sz w:val="24"/>
+          <w:szCs w:val="24"/>
+          <w:highlight w:val="yellow"/>
+          <w:lang w:eastAsia="de-CH"/>
+        </w:rPr>
+        <w:t xml:space="preserve">2 </w:t>
       </w:r>
       <w:proofErr w:type="spellStart"/>
       <w:r>
@@ -468,7 +485,7 @@
           <w:rFonts w:ascii="Times New Roman" w:eastAsia="Times New Roman" w:hAnsi="Times New Roman" w:cs="Times New Roman"/>
           <w:sz w:val="24"/>
           <w:szCs w:val="24"/>
-          <w:highlight w:val="magenta"/>
+          <w:highlight w:val="yellow"/>
           <w:lang w:eastAsia="de-CH"/>
         </w:rPr>
         <w:t>Dropdown</w:t>
@@ -774,6 +791,25 @@
         </w:rPr>
         <w:t>3 Punkte: Es wurden mindestens 10 eigene CSS-Angaben in einer zusätzlichen CSS-Datei geschrieben</w:t>
       </w:r>
+      <w:r>
+        <w:rPr>
+          <w:rFonts w:ascii="Times New Roman" w:eastAsia="Times New Roman" w:hAnsi="Times New Roman" w:cs="Times New Roman"/>
+          <w:sz w:val="24"/>
+          <w:szCs w:val="24"/>
+          <w:lang w:eastAsia="de-CH"/>
+        </w:rPr>
+        <w:t xml:space="preserve"> </w:t>
+      </w:r>
+      <w:r>
+        <w:rPr>
+          <w:rFonts w:ascii="Times New Roman" w:eastAsia="Times New Roman" w:hAnsi="Times New Roman" w:cs="Times New Roman"/>
+          <w:sz w:val="24"/>
+          <w:szCs w:val="24"/>
+          <w:highlight w:val="yellow"/>
+          <w:lang w:eastAsia="de-CH"/>
+        </w:rPr>
+        <w:t>erledigt</w:t>
+      </w:r>
     </w:p>
     <w:p>
       <w:pPr>
@@ -957,7 +993,17 @@
           <w:szCs w:val="24"/>
           <w:lang w:eastAsia="de-CH"/>
         </w:rPr>
-        <w:t xml:space="preserve">2 Punkte: Das hinzugefügte CSS-Dokument mit dem eigenen CSS-Code ist fehlerfrei (Zu Überprüfen hiermit: </w:t>
+        <w:t>2 Punkte: Das hinzugefügte CSS-Dokument mit dem eigenen CSS-Code ist fehlerfrei (Zu Überprüfen hiermit:</w:t>
+      </w:r>
+      <w:bookmarkStart w:id="0" w:name="_GoBack"/>
+      <w:r>
+        <w:rPr>
+          <w:rFonts w:ascii="Times New Roman" w:eastAsia="Times New Roman" w:hAnsi="Times New Roman" w:cs="Times New Roman"/>
+          <w:sz w:val="24"/>
+          <w:szCs w:val="24"/>
+          <w:lang w:eastAsia="de-CH"/>
+        </w:rPr>
+        <w:t xml:space="preserve"> </w:t>
       </w:r>
       <w:hyperlink r:id="rId5" w:anchor="validate_by_upload" w:history="1">
         <w:r>
@@ -972,6 +1018,7 @@
           <w:t>https://jigsaw.w3.org/css-validator/#validate_by_upload</w:t>
         </w:r>
       </w:hyperlink>
+      <w:bookmarkEnd w:id="0"/>
       <w:r>
         <w:rPr>
           <w:rFonts w:ascii="Times New Roman" w:eastAsia="Times New Roman" w:hAnsi="Times New Roman" w:cs="Times New Roman"/>
@@ -1026,6 +1073,34 @@
           <w:lang w:eastAsia="de-CH"/>
         </w:rPr>
         <w:t>)</w:t>
+      </w:r>
+      <w:r>
+        <w:rPr>
+          <w:rFonts w:ascii="Times New Roman" w:eastAsia="Times New Roman" w:hAnsi="Times New Roman" w:cs="Times New Roman"/>
+          <w:sz w:val="24"/>
+          <w:szCs w:val="24"/>
+          <w:lang w:eastAsia="de-CH"/>
+        </w:rPr>
+        <w:t xml:space="preserve"> </w:t>
+      </w:r>
+      <w:r>
+        <w:rPr>
+          <w:rFonts w:ascii="Times New Roman" w:eastAsia="Times New Roman" w:hAnsi="Times New Roman" w:cs="Times New Roman"/>
+          <w:sz w:val="24"/>
+          <w:szCs w:val="24"/>
+          <w:lang w:eastAsia="de-CH"/>
+        </w:rPr>
+        <w:t xml:space="preserve">- </w:t>
+      </w:r>
+      <w:r>
+        <w:rPr>
+          <w:rFonts w:ascii="Times New Roman" w:eastAsia="Times New Roman" w:hAnsi="Times New Roman" w:cs="Times New Roman"/>
+          <w:sz w:val="24"/>
+          <w:szCs w:val="24"/>
+          <w:highlight w:val="yellow"/>
+          <w:lang w:eastAsia="de-CH"/>
+        </w:rPr>
+        <w:t>erledigt</w:t>
       </w:r>
     </w:p>
     <w:p/>

</xml_diff>